<commit_message>
moved all to helper, lexer final changes
</commit_message>
<xml_diff>
--- a/p2.docx
+++ b/p2.docx
@@ -39,8 +39,6 @@
       </w:r>
       <w:r>
         <w:tab/>
-      </w:r>
-      <w:r>
         <w:t xml:space="preserve"> { = &lt;identifier&gt; &lt;parameter&gt; } |</w:t>
       </w:r>
     </w:p>
@@ -120,23 +118,37 @@
       <w:r>
         <w:t>P -&gt; T</w:t>
       </w:r>
-    </w:p>
-    <w:p>
-      <w:r>
-        <w:t>T -&gt; S</w:t>
-      </w:r>
-      <w:r>
-        <w:t xml:space="preserve"> </w:t>
-      </w:r>
       <w:bookmarkStart w:id="0" w:name="_GoBack"/>
       <w:bookmarkEnd w:id="0"/>
+    </w:p>
+    <w:p>
+      <w:r>
+        <w:t>T -&gt; S</w:t>
+      </w:r>
+      <w:r>
+        <w:t xml:space="preserve"> </w:t>
+      </w:r>
       <w:r>
         <w:t>T | S</w:t>
       </w:r>
     </w:p>
     <w:p>
       <w:r>
-        <w:t>S -&gt; { = x R } | { l x T } |{ print R }</w:t>
+        <w:t>S -</w:t>
+      </w:r>
+      <w:r>
+        <w:t xml:space="preserve">&gt; </w:t>
+      </w:r>
+      <w:proofErr w:type="gramStart"/>
+      <w:r>
+        <w:t>{ =</w:t>
+      </w:r>
+      <w:proofErr w:type="gramEnd"/>
+      <w:r>
+        <w:t xml:space="preserve"> x R } | { l x T } |{ p</w:t>
+      </w:r>
+      <w:r>
+        <w:t xml:space="preserve"> R }</w:t>
       </w:r>
     </w:p>
     <w:p>
@@ -168,14 +180,6 @@
         <w:t>}</w:t>
       </w:r>
     </w:p>
-    <w:p>
-      <w:r>
-        <w:t>f -&gt; +</w:t>
-      </w:r>
-      <w:r>
-        <w:t xml:space="preserve"> | *</w:t>
-      </w:r>
-    </w:p>
     <w:p/>
     <w:p/>
     <w:p/>
@@ -263,7 +267,6 @@
         <w:rPr>
           <w:highlight w:val="yellow"/>
         </w:rPr>
-        <w:lastRenderedPageBreak/>
         <w:t>(identifier). You also have $ in the action table</w:t>
       </w:r>
       <w:r>

</xml_diff>